<commit_message>
Added conclusion and screenshots
</commit_message>
<xml_diff>
--- a/Access_SQLServer_ImagesDatabase.docx
+++ b/Access_SQLServer_ImagesDatabase.docx
@@ -1204,206 +1204,340 @@
       <w:r>
         <w:t>YourSQLServerInstance</w:t>
       </w:r>
+      <w:r>
+        <w:t>"</w:t>
+      </w:r>
+    </w:p>
+    <w:p>
+      <w:pPr>
+        <w:pStyle w:val="Code"/>
+      </w:pPr>
+      <w:r>
+        <w:t xml:space="preserve">    Database = "ImagesDatabase"</w:t>
+      </w:r>
+    </w:p>
+    <w:p>
+      <w:pPr>
+        <w:pStyle w:val="Code"/>
+      </w:pPr>
+      <w:r>
+        <w:t xml:space="preserve">    </w:t>
+      </w:r>
+    </w:p>
+    <w:p>
+      <w:pPr>
+        <w:pStyle w:val="Code"/>
+      </w:pPr>
+      <w:r>
+        <w:t xml:space="preserve">    'Create an open file dialog</w:t>
+      </w:r>
+    </w:p>
+    <w:p>
+      <w:pPr>
+        <w:pStyle w:val="Code"/>
+      </w:pPr>
+      <w:r>
+        <w:t xml:space="preserve">    Set FD = Application.FileDialog(msoFileDialogFilePicker)</w:t>
+      </w:r>
+    </w:p>
+    <w:p>
+      <w:pPr>
+        <w:pStyle w:val="Code"/>
+      </w:pPr>
+      <w:r>
+        <w:t xml:space="preserve">    FD.InitialView = msoFileDialogViewList</w:t>
+      </w:r>
+    </w:p>
+    <w:p>
+      <w:pPr>
+        <w:pStyle w:val="Code"/>
+      </w:pPr>
+      <w:r>
+        <w:t xml:space="preserve">    FD.AllowMultiSelect = True</w:t>
+      </w:r>
+    </w:p>
+    <w:p>
+      <w:pPr>
+        <w:pStyle w:val="Code"/>
+      </w:pPr>
+      <w:r>
+        <w:t xml:space="preserve">    FileChosen = FD.Show</w:t>
+      </w:r>
+    </w:p>
+    <w:p>
+      <w:pPr>
+        <w:pStyle w:val="Code"/>
+      </w:pPr>
+      <w:r>
+        <w:t xml:space="preserve">    If FileChosen = -1 Then</w:t>
+      </w:r>
+    </w:p>
+    <w:p>
+      <w:pPr>
+        <w:pStyle w:val="Code"/>
+      </w:pPr>
+      <w:r>
+        <w:t xml:space="preserve">        </w:t>
+      </w:r>
+    </w:p>
+    <w:p>
+      <w:pPr>
+        <w:pStyle w:val="Code"/>
+      </w:pPr>
+      <w:r>
+        <w:t xml:space="preserve">        'Loop through the image files chosen in the file dialog and load the image into the database</w:t>
+      </w:r>
+    </w:p>
+    <w:p>
+      <w:pPr>
+        <w:pStyle w:val="Code"/>
+      </w:pPr>
+      <w:r>
+        <w:t xml:space="preserve">        For i = 1 To FD.SelectedItems.Count</w:t>
+      </w:r>
+    </w:p>
+    <w:p>
+      <w:pPr>
+        <w:pStyle w:val="Code"/>
+      </w:pPr>
+      <w:r>
+        <w:t xml:space="preserve">           FileName = FD.SelectedItems(i)</w:t>
+      </w:r>
+    </w:p>
+    <w:p>
+      <w:pPr>
+        <w:pStyle w:val="Code"/>
+      </w:pPr>
+      <w:r>
+        <w:t xml:space="preserve">           </w:t>
+      </w:r>
+    </w:p>
+    <w:p>
+      <w:pPr>
+        <w:pStyle w:val="Code"/>
+      </w:pPr>
+      <w:r>
+        <w:t xml:space="preserve">           'Load the image file into the database</w:t>
+      </w:r>
+    </w:p>
+    <w:p>
+      <w:pPr>
+        <w:pStyle w:val="Code"/>
+      </w:pPr>
+      <w:r>
+        <w:t xml:space="preserve">           LoadImage SqlServer, Database, FileName</w:t>
+      </w:r>
+    </w:p>
+    <w:p>
+      <w:pPr>
+        <w:pStyle w:val="Code"/>
+      </w:pPr>
+      <w:r>
+        <w:t xml:space="preserve">        Next i</w:t>
+      </w:r>
+    </w:p>
+    <w:p>
+      <w:pPr>
+        <w:pStyle w:val="Code"/>
+      </w:pPr>
+      <w:r>
+        <w:t xml:space="preserve">    End If</w:t>
+      </w:r>
+    </w:p>
+    <w:p>
+      <w:pPr>
+        <w:pStyle w:val="Code"/>
+      </w:pPr>
+      <w:r>
+        <w:t xml:space="preserve">    </w:t>
+      </w:r>
+    </w:p>
+    <w:p>
+      <w:pPr>
+        <w:pStyle w:val="Code"/>
+      </w:pPr>
+      <w:r>
+        <w:t xml:space="preserve">    'Refresh the form</w:t>
+      </w:r>
+    </w:p>
+    <w:p>
+      <w:pPr>
+        <w:pStyle w:val="Code"/>
+      </w:pPr>
+      <w:r>
+        <w:t xml:space="preserve">    Me.Requery</w:t>
+      </w:r>
+    </w:p>
+    <w:p>
+      <w:pPr>
+        <w:pStyle w:val="Code"/>
+      </w:pPr>
+      <w:r>
+        <w:t xml:space="preserve">    Exit Sub</w:t>
+      </w:r>
+    </w:p>
+    <w:p>
+      <w:pPr>
+        <w:pStyle w:val="Code"/>
+      </w:pPr>
+      <w:r>
+        <w:t>Error:</w:t>
+      </w:r>
+    </w:p>
+    <w:p>
+      <w:pPr>
+        <w:pStyle w:val="Code"/>
+      </w:pPr>
+      <w:r>
+        <w:t xml:space="preserve">    MsgBox Err.Description</w:t>
+      </w:r>
+    </w:p>
+    <w:p>
+      <w:pPr>
+        <w:pStyle w:val="Code"/>
+      </w:pPr>
+      <w:r>
+        <w:t>End Sub</w:t>
+      </w:r>
+    </w:p>
+    <w:p/>
+    <w:p>
+      <w:r>
+        <w:t>Now for a test.  When I click the Load image button I get a file browser that allows me to select multiple image files.</w:t>
+      </w:r>
+    </w:p>
+    <w:p>
+      <w:r>
+        <w:rPr>
+          <w:noProof/>
+        </w:rPr>
+        <w:lastRenderedPageBreak/>
+        <w:drawing>
+          <wp:inline distT="0" distB="0" distL="0" distR="0">
+            <wp:extent cx="5939790" cy="5764530"/>
+            <wp:effectExtent l="0" t="0" r="3810" b="7620"/>
+            <wp:docPr id="5" name="Picture 5"/>
+            <wp:cNvGraphicFramePr>
+              <a:graphicFrameLocks xmlns:a="http://schemas.openxmlformats.org/drawingml/2006/main" noChangeAspect="1"/>
+            </wp:cNvGraphicFramePr>
+            <a:graphic xmlns:a="http://schemas.openxmlformats.org/drawingml/2006/main">
+              <a:graphicData uri="http://schemas.openxmlformats.org/drawingml/2006/picture">
+                <pic:pic xmlns:pic="http://schemas.openxmlformats.org/drawingml/2006/picture">
+                  <pic:nvPicPr>
+                    <pic:cNvPr id="0" name="Picture 5"/>
+                    <pic:cNvPicPr>
+                      <a:picLocks noChangeAspect="1" noChangeArrowheads="1"/>
+                    </pic:cNvPicPr>
+                  </pic:nvPicPr>
+                  <pic:blipFill>
+                    <a:blip r:embed="rId9">
+                      <a:extLst>
+                        <a:ext uri="{28A0092B-C50C-407E-A947-70E740481C1C}">
+                          <a14:useLocalDpi xmlns:a14="http://schemas.microsoft.com/office/drawing/2010/main" val="0"/>
+                        </a:ext>
+                      </a:extLst>
+                    </a:blip>
+                    <a:srcRect/>
+                    <a:stretch>
+                      <a:fillRect/>
+                    </a:stretch>
+                  </pic:blipFill>
+                  <pic:spPr bwMode="auto">
+                    <a:xfrm>
+                      <a:off x="0" y="0"/>
+                      <a:ext cx="5939790" cy="5764530"/>
+                    </a:xfrm>
+                    <a:prstGeom prst="rect">
+                      <a:avLst/>
+                    </a:prstGeom>
+                    <a:noFill/>
+                    <a:ln>
+                      <a:noFill/>
+                    </a:ln>
+                  </pic:spPr>
+                </pic:pic>
+              </a:graphicData>
+            </a:graphic>
+          </wp:inline>
+        </w:drawing>
+      </w:r>
+    </w:p>
+    <w:p>
+      <w:r>
+        <w:t>The application loops through each selected file and calls the LoadImage Sub which then inserts them into the database and refreshes the form:</w:t>
+      </w:r>
+    </w:p>
+    <w:p>
+      <w:r>
+        <w:rPr>
+          <w:noProof/>
+        </w:rPr>
+        <w:lastRenderedPageBreak/>
+        <w:drawing>
+          <wp:inline distT="0" distB="0" distL="0" distR="0">
+            <wp:extent cx="5939790" cy="6349365"/>
+            <wp:effectExtent l="0" t="0" r="3810" b="0"/>
+            <wp:docPr id="6" name="Picture 6"/>
+            <wp:cNvGraphicFramePr>
+              <a:graphicFrameLocks xmlns:a="http://schemas.openxmlformats.org/drawingml/2006/main" noChangeAspect="1"/>
+            </wp:cNvGraphicFramePr>
+            <a:graphic xmlns:a="http://schemas.openxmlformats.org/drawingml/2006/main">
+              <a:graphicData uri="http://schemas.openxmlformats.org/drawingml/2006/picture">
+                <pic:pic xmlns:pic="http://schemas.openxmlformats.org/drawingml/2006/picture">
+                  <pic:nvPicPr>
+                    <pic:cNvPr id="0" name="Picture 6"/>
+                    <pic:cNvPicPr>
+                      <a:picLocks noChangeAspect="1" noChangeArrowheads="1"/>
+                    </pic:cNvPicPr>
+                  </pic:nvPicPr>
+                  <pic:blipFill>
+                    <a:blip r:embed="rId10">
+                      <a:extLst>
+                        <a:ext uri="{28A0092B-C50C-407E-A947-70E740481C1C}">
+                          <a14:useLocalDpi xmlns:a14="http://schemas.microsoft.com/office/drawing/2010/main" val="0"/>
+                        </a:ext>
+                      </a:extLst>
+                    </a:blip>
+                    <a:srcRect/>
+                    <a:stretch>
+                      <a:fillRect/>
+                    </a:stretch>
+                  </pic:blipFill>
+                  <pic:spPr bwMode="auto">
+                    <a:xfrm>
+                      <a:off x="0" y="0"/>
+                      <a:ext cx="5939790" cy="6349365"/>
+                    </a:xfrm>
+                    <a:prstGeom prst="rect">
+                      <a:avLst/>
+                    </a:prstGeom>
+                    <a:noFill/>
+                    <a:ln>
+                      <a:noFill/>
+                    </a:ln>
+                  </pic:spPr>
+                </pic:pic>
+              </a:graphicData>
+            </a:graphic>
+          </wp:inline>
+        </w:drawing>
+      </w:r>
       <w:bookmarkStart w:id="0" w:name="_GoBack"/>
       <w:bookmarkEnd w:id="0"/>
-      <w:r>
-        <w:t>"</w:t>
-      </w:r>
-    </w:p>
-    <w:p>
-      <w:pPr>
-        <w:pStyle w:val="Code"/>
-      </w:pPr>
-      <w:r>
-        <w:t xml:space="preserve">    Database = "ImagesDatabase"</w:t>
-      </w:r>
-    </w:p>
-    <w:p>
-      <w:pPr>
-        <w:pStyle w:val="Code"/>
-      </w:pPr>
-      <w:r>
-        <w:t xml:space="preserve">    </w:t>
-      </w:r>
-    </w:p>
-    <w:p>
-      <w:pPr>
-        <w:pStyle w:val="Code"/>
-      </w:pPr>
-      <w:r>
-        <w:t xml:space="preserve">    'Create an open file dialog</w:t>
-      </w:r>
-    </w:p>
-    <w:p>
-      <w:pPr>
-        <w:pStyle w:val="Code"/>
-      </w:pPr>
-      <w:r>
-        <w:t xml:space="preserve">    Set FD = Application.FileDialog(msoFileDialogFilePicker)</w:t>
-      </w:r>
-    </w:p>
-    <w:p>
-      <w:pPr>
-        <w:pStyle w:val="Code"/>
-      </w:pPr>
-      <w:r>
-        <w:t xml:space="preserve">    FD.InitialView = msoFileDialogViewList</w:t>
-      </w:r>
-    </w:p>
-    <w:p>
-      <w:pPr>
-        <w:pStyle w:val="Code"/>
-      </w:pPr>
-      <w:r>
-        <w:t xml:space="preserve">    FD.AllowMultiSelect = True</w:t>
-      </w:r>
-    </w:p>
-    <w:p>
-      <w:pPr>
-        <w:pStyle w:val="Code"/>
-      </w:pPr>
-      <w:r>
-        <w:t xml:space="preserve">    FileChosen = FD.Show</w:t>
-      </w:r>
-    </w:p>
-    <w:p>
-      <w:pPr>
-        <w:pStyle w:val="Code"/>
-      </w:pPr>
-      <w:r>
-        <w:t xml:space="preserve">    If FileChosen = -1 Then</w:t>
-      </w:r>
-    </w:p>
-    <w:p>
-      <w:pPr>
-        <w:pStyle w:val="Code"/>
-      </w:pPr>
-      <w:r>
-        <w:t xml:space="preserve">        </w:t>
-      </w:r>
-    </w:p>
-    <w:p>
-      <w:pPr>
-        <w:pStyle w:val="Code"/>
-      </w:pPr>
-      <w:r>
-        <w:t xml:space="preserve">        'Loop through the image files chosen in the file dialog and load the image into the database</w:t>
-      </w:r>
-    </w:p>
-    <w:p>
-      <w:pPr>
-        <w:pStyle w:val="Code"/>
-      </w:pPr>
-      <w:r>
-        <w:t xml:space="preserve">        For i = 1 To FD.SelectedItems.Count</w:t>
-      </w:r>
-    </w:p>
-    <w:p>
-      <w:pPr>
-        <w:pStyle w:val="Code"/>
-      </w:pPr>
-      <w:r>
-        <w:t xml:space="preserve">           FileName = FD.SelectedItems(i)</w:t>
-      </w:r>
-    </w:p>
-    <w:p>
-      <w:pPr>
-        <w:pStyle w:val="Code"/>
-      </w:pPr>
-      <w:r>
-        <w:t xml:space="preserve">           </w:t>
-      </w:r>
-    </w:p>
-    <w:p>
-      <w:pPr>
-        <w:pStyle w:val="Code"/>
-      </w:pPr>
-      <w:r>
-        <w:t xml:space="preserve">           'Load the image file into the database</w:t>
-      </w:r>
-    </w:p>
-    <w:p>
-      <w:pPr>
-        <w:pStyle w:val="Code"/>
-      </w:pPr>
-      <w:r>
-        <w:t xml:space="preserve">           LoadImage SqlServer, Database, FileName</w:t>
-      </w:r>
-    </w:p>
-    <w:p>
-      <w:pPr>
-        <w:pStyle w:val="Code"/>
-      </w:pPr>
-      <w:r>
-        <w:t xml:space="preserve">        Next i</w:t>
-      </w:r>
-    </w:p>
-    <w:p>
-      <w:pPr>
-        <w:pStyle w:val="Code"/>
-      </w:pPr>
-      <w:r>
-        <w:t xml:space="preserve">    End If</w:t>
-      </w:r>
-    </w:p>
-    <w:p>
-      <w:pPr>
-        <w:pStyle w:val="Code"/>
-      </w:pPr>
-      <w:r>
-        <w:t xml:space="preserve">    </w:t>
-      </w:r>
-    </w:p>
-    <w:p>
-      <w:pPr>
-        <w:pStyle w:val="Code"/>
-      </w:pPr>
-      <w:r>
-        <w:t xml:space="preserve">    'Refresh the form</w:t>
-      </w:r>
-    </w:p>
-    <w:p>
-      <w:pPr>
-        <w:pStyle w:val="Code"/>
-      </w:pPr>
-      <w:r>
-        <w:t xml:space="preserve">    Me.Requery</w:t>
-      </w:r>
-    </w:p>
-    <w:p>
-      <w:pPr>
-        <w:pStyle w:val="Code"/>
-      </w:pPr>
-      <w:r>
-        <w:t xml:space="preserve">    Exit Sub</w:t>
-      </w:r>
-    </w:p>
-    <w:p>
-      <w:pPr>
-        <w:pStyle w:val="Code"/>
-      </w:pPr>
-      <w:r>
-        <w:t>Error:</w:t>
-      </w:r>
-    </w:p>
-    <w:p>
-      <w:pPr>
-        <w:pStyle w:val="Code"/>
-      </w:pPr>
-      <w:r>
-        <w:t xml:space="preserve">    MsgBox Err.Description</w:t>
-      </w:r>
-    </w:p>
-    <w:p>
-      <w:pPr>
-        <w:pStyle w:val="Code"/>
-      </w:pPr>
-      <w:r>
-        <w:t>End Sub</w:t>
-      </w:r>
-    </w:p>
-    <w:p/>
-    <w:p/>
+    </w:p>
+    <w:p>
+      <w:pPr>
+        <w:pStyle w:val="Heading1"/>
+      </w:pPr>
+      <w:r>
+        <w:t>Conclusion</w:t>
+      </w:r>
+    </w:p>
+    <w:p>
+      <w:r>
+        <w:t xml:space="preserve">I successfully created an image database application that stores, retrieves and adds images and image records to an SQL Server database.  </w:t>
+      </w:r>
+    </w:p>
     <w:sectPr>
       <w:pgSz w:w="12240" w:h="15840"/>
       <w:pgMar w:top="1440" w:right="1440" w:bottom="1440" w:left="1440" w:header="720" w:footer="720" w:gutter="0"/>

</xml_diff>